<commit_message>
fix campaign and charter
</commit_message>
<xml_diff>
--- a/reports/Group/Chartering report.docx
+++ b/reports/Group/Chartering report.docx
@@ -179,7 +179,6 @@
           <w:lang w:val="en-US"/>
         </w:rPr>
       </w:pPr>
-      <w:proofErr w:type="spellStart"/>
       <w:r>
         <w:rPr>
           <w:rFonts w:ascii="Times New Roman" w:hAnsi="Times New Roman" w:cs="Times New Roman"/>
@@ -187,17 +186,7 @@
           <w:szCs w:val="24"/>
           <w:lang w:val="en-US"/>
         </w:rPr>
-        <w:t>Miembros</w:t>
-      </w:r>
-      <w:proofErr w:type="spellEnd"/>
-      <w:r>
-        <w:rPr>
-          <w:rFonts w:ascii="Times New Roman" w:hAnsi="Times New Roman" w:cs="Times New Roman"/>
-          <w:sz w:val="24"/>
-          <w:szCs w:val="24"/>
-          <w:lang w:val="en-US"/>
-        </w:rPr>
-        <w:t>:</w:t>
+        <w:t>Miembros:</w:t>
       </w:r>
     </w:p>
     <w:p>
@@ -1438,25 +1427,7 @@
           <w:sz w:val="24"/>
           <w:szCs w:val="24"/>
         </w:rPr>
-        <w:t xml:space="preserve"> a través de los canales oficiales, así como el compromiso formal de todos los miembros con los objetivos académicos de la asignatura. Además, se definen los indicadores de rendimiento (</w:t>
-      </w:r>
-      <w:proofErr w:type="spellStart"/>
-      <w:r>
-        <w:rPr>
-          <w:rFonts w:cs="Times New Roman"/>
-          <w:sz w:val="24"/>
-          <w:szCs w:val="24"/>
-        </w:rPr>
-        <w:t>KPIs</w:t>
-      </w:r>
-      <w:proofErr w:type="spellEnd"/>
-      <w:r>
-        <w:rPr>
-          <w:rFonts w:cs="Times New Roman"/>
-          <w:sz w:val="24"/>
-          <w:szCs w:val="24"/>
-        </w:rPr>
-        <w:t>) y las normas de régimen interno, incluyendo recompensas, sanciones y las condiciones bajo las cuales un miembro podría ser expulsado del equipo, garantizando así un marco de trabajo profesional y transparente.</w:t>
+        <w:t xml:space="preserve"> a través de los canales oficiales, así como el compromiso formal de todos los miembros con los objetivos académicos de la asignatura. Además, se definen los indicadores de rendimiento (KPIs) y las normas de régimen interno, incluyendo recompensas, sanciones y las condiciones bajo las cuales un miembro podría ser expulsado del equipo, garantizando así un marco de trabajo profesional y transparente.</w:t>
       </w:r>
     </w:p>
     <w:p>
@@ -2010,44 +1981,21 @@
                 <w:rPr>
                   <w:rFonts w:ascii="Cambria Math" w:hAnsi="Cambria Math"/>
                 </w:rPr>
-                <m:t>Tareas completadas</m:t>
+                <m:t>Requisitos entregados</m:t>
               </m:r>
-              <m:func>
-                <m:funcPr>
-                  <m:ctrlPr>
-                    <w:rPr>
-                      <w:rFonts w:ascii="Cambria Math" w:hAnsi="Cambria Math"/>
-                      <w:i/>
-                    </w:rPr>
-                  </m:ctrlPr>
-                </m:funcPr>
-                <m:fName>
-                  <m:r>
-                    <m:rPr>
-                      <m:sty m:val="p"/>
-                    </m:rPr>
-                    <w:rPr>
-                      <w:rFonts w:ascii="Cambria Math" w:hAnsi="Cambria Math"/>
-                    </w:rPr>
-                    <m:t>sin</m:t>
-                  </m:r>
-                </m:fName>
-                <m:e>
-                  <m:r>
-                    <w:rPr>
-                      <w:rFonts w:ascii="Cambria Math" w:hAnsi="Cambria Math"/>
-                    </w:rPr>
-                    <m:t>errores</m:t>
-                  </m:r>
-                </m:e>
-              </m:func>
             </m:num>
             <m:den>
               <m:r>
                 <w:rPr>
                   <w:rFonts w:ascii="Cambria Math" w:hAnsi="Cambria Math"/>
                 </w:rPr>
-                <m:t>Total de tareas asignadas</m:t>
+                <m:t xml:space="preserve">Total de </m:t>
+              </m:r>
+              <m:r>
+                <w:rPr>
+                  <w:rFonts w:ascii="Cambria Math" w:hAnsi="Cambria Math"/>
+                </w:rPr>
+                <m:t>requisitos</m:t>
               </m:r>
             </m:den>
           </m:f>
@@ -2067,7 +2015,6 @@
           <w:szCs w:val="24"/>
         </w:rPr>
       </w:pPr>
-      <w:proofErr w:type="spellStart"/>
       <w:r>
         <w:rPr>
           <w:b/>
@@ -2075,37 +2022,7 @@
           <w:sz w:val="24"/>
           <w:szCs w:val="24"/>
         </w:rPr>
-        <w:t>Performing</w:t>
-      </w:r>
-      <w:proofErr w:type="spellEnd"/>
-      <w:r>
-        <w:rPr>
-          <w:b/>
-          <w:bCs/>
-          <w:sz w:val="24"/>
-          <w:szCs w:val="24"/>
-        </w:rPr>
-        <w:t xml:space="preserve"> </w:t>
-      </w:r>
-      <w:proofErr w:type="spellStart"/>
-      <w:r>
-        <w:rPr>
-          <w:b/>
-          <w:bCs/>
-          <w:sz w:val="24"/>
-          <w:szCs w:val="24"/>
-        </w:rPr>
-        <w:t>well</w:t>
-      </w:r>
-      <w:proofErr w:type="spellEnd"/>
-      <w:r>
-        <w:rPr>
-          <w:b/>
-          <w:bCs/>
-          <w:sz w:val="24"/>
-          <w:szCs w:val="24"/>
-        </w:rPr>
-        <w:t xml:space="preserve"> (Buen desempeño):</w:t>
+        <w:t>Performing well (Buen desempeño):</w:t>
       </w:r>
       <w:r>
         <w:rPr>
@@ -2119,21 +2036,7 @@
           <w:sz w:val="24"/>
           <w:szCs w:val="24"/>
         </w:rPr>
-        <w:t xml:space="preserve">≥ </w:t>
-      </w:r>
-      <w:r>
-        <w:rPr>
-          <w:sz w:val="24"/>
-          <w:szCs w:val="24"/>
-        </w:rPr>
-        <w:t xml:space="preserve">1 </w:t>
-      </w:r>
-      <w:r>
-        <w:rPr>
-          <w:sz w:val="24"/>
-          <w:szCs w:val="24"/>
-        </w:rPr>
-        <w:t>y asistir puntualmente a las reuniones programadas.</w:t>
+        <w:t>= 1.</w:t>
       </w:r>
     </w:p>
     <w:p>
@@ -2149,7 +2052,6 @@
           <w:szCs w:val="24"/>
         </w:rPr>
       </w:pPr>
-      <w:proofErr w:type="spellStart"/>
       <w:r>
         <w:rPr>
           <w:b/>
@@ -2157,37 +2059,7 @@
           <w:sz w:val="24"/>
           <w:szCs w:val="24"/>
         </w:rPr>
-        <w:t>Performing</w:t>
-      </w:r>
-      <w:proofErr w:type="spellEnd"/>
-      <w:r>
-        <w:rPr>
-          <w:b/>
-          <w:bCs/>
-          <w:sz w:val="24"/>
-          <w:szCs w:val="24"/>
-        </w:rPr>
-        <w:t xml:space="preserve"> </w:t>
-      </w:r>
-      <w:proofErr w:type="spellStart"/>
-      <w:r>
-        <w:rPr>
-          <w:b/>
-          <w:bCs/>
-          <w:sz w:val="24"/>
-          <w:szCs w:val="24"/>
-        </w:rPr>
-        <w:t>bad</w:t>
-      </w:r>
-      <w:proofErr w:type="spellEnd"/>
-      <w:r>
-        <w:rPr>
-          <w:b/>
-          <w:bCs/>
-          <w:sz w:val="24"/>
-          <w:szCs w:val="24"/>
-        </w:rPr>
-        <w:t xml:space="preserve"> (Mal desempeño):</w:t>
+        <w:t>Performing bad (Mal desempeño):</w:t>
       </w:r>
       <w:r>
         <w:rPr>
@@ -2201,37 +2073,14 @@
           <w:sz w:val="24"/>
           <w:szCs w:val="24"/>
         </w:rPr>
-        <w:t>≤</w:t>
-      </w:r>
-      <w:r>
-        <w:rPr>
-          <w:sz w:val="24"/>
-          <w:szCs w:val="24"/>
-        </w:rPr>
-        <w:t xml:space="preserve"> </w:t>
-      </w:r>
-      <w:proofErr w:type="gramStart"/>
-      <w:r>
-        <w:rPr>
-          <w:sz w:val="24"/>
-          <w:szCs w:val="24"/>
-        </w:rPr>
-        <w:t xml:space="preserve">1 </w:t>
-      </w:r>
-      <w:r>
-        <w:rPr>
-          <w:sz w:val="24"/>
-          <w:szCs w:val="24"/>
-        </w:rPr>
-        <w:t xml:space="preserve"> o</w:t>
-      </w:r>
-      <w:proofErr w:type="gramEnd"/>
-      <w:r>
-        <w:rPr>
-          <w:sz w:val="24"/>
-          <w:szCs w:val="24"/>
-        </w:rPr>
-        <w:t xml:space="preserve"> la ausencia injustificada en hitos críticos de entrega.</w:t>
+        <w:t>&lt;1</w:t>
+      </w:r>
+      <w:r>
+        <w:rPr>
+          <w:sz w:val="24"/>
+          <w:szCs w:val="24"/>
+        </w:rPr>
+        <w:t>.</w:t>
       </w:r>
     </w:p>
     <w:p>
@@ -2393,23 +2242,7 @@
           <w:sz w:val="24"/>
           <w:szCs w:val="24"/>
         </w:rPr>
-        <w:t xml:space="preserve">Subir versiones obsoletas o incompatibles del </w:t>
-      </w:r>
-      <w:proofErr w:type="spellStart"/>
-      <w:r>
-        <w:rPr>
-          <w:sz w:val="24"/>
-          <w:szCs w:val="24"/>
-        </w:rPr>
-        <w:t>framework</w:t>
-      </w:r>
-      <w:proofErr w:type="spellEnd"/>
-      <w:r>
-        <w:rPr>
-          <w:sz w:val="24"/>
-          <w:szCs w:val="24"/>
-        </w:rPr>
-        <w:t xml:space="preserve"> al repositorio.</w:t>
+        <w:t>Subir versiones obsoletas o incompatibles del framework al repositorio.</w:t>
       </w:r>
     </w:p>
     <w:p>
@@ -2469,15 +2302,22 @@
           <w:sz w:val="24"/>
           <w:szCs w:val="24"/>
         </w:rPr>
+        <w:t>Condición de resolución:</w:t>
+      </w:r>
+      <w:r>
+        <w:rPr>
+          <w:sz w:val="24"/>
+          <w:szCs w:val="24"/>
+        </w:rPr>
+        <w:t xml:space="preserve"> Ante cualquiera de estos incidentes, la persona responsable debe asumir la autoría y solventar el problema en un tiempo </w:t>
+      </w:r>
+      <w:r>
+        <w:rPr>
+          <w:sz w:val="24"/>
+          <w:szCs w:val="24"/>
+        </w:rPr>
         <w:lastRenderedPageBreak/>
-        <w:t>Condición de resolución:</w:t>
-      </w:r>
-      <w:r>
-        <w:rPr>
-          <w:sz w:val="24"/>
-          <w:szCs w:val="24"/>
-        </w:rPr>
-        <w:t xml:space="preserve"> Ante cualquiera de estos incidentes, la persona responsable debe asumir la autoría y solventar el problema en un tiempo prudencial. Si el responsable no se responsabiliza de la acción o no aplica la solución en el plazo estipulado, se procederá a su despido. </w:t>
+        <w:t xml:space="preserve">prudencial. Si el responsable no se responsabiliza de la acción o no aplica la solución en el plazo estipulado, se procederá a su despido. </w:t>
       </w:r>
     </w:p>
     <w:p>
@@ -2536,21 +2376,12 @@
           <w:rFonts w:asciiTheme="minorHAnsi" w:hAnsiTheme="minorHAnsi"/>
         </w:rPr>
       </w:pPr>
-      <w:proofErr w:type="spellStart"/>
       <w:r>
         <w:rPr>
           <w:rFonts w:asciiTheme="minorHAnsi" w:hAnsiTheme="minorHAnsi"/>
           <w:lang w:val="en-US"/>
         </w:rPr>
-        <w:t>Corchuelo</w:t>
-      </w:r>
-      <w:proofErr w:type="spellEnd"/>
-      <w:r>
-        <w:rPr>
-          <w:rFonts w:asciiTheme="minorHAnsi" w:hAnsiTheme="minorHAnsi"/>
-          <w:lang w:val="en-US"/>
-        </w:rPr>
-        <w:t xml:space="preserve">, R. (2025). </w:t>
+        <w:t xml:space="preserve">Corchuelo, R. (2025). </w:t>
       </w:r>
       <w:r>
         <w:rPr>
@@ -2588,21 +2419,12 @@
           <w:rFonts w:asciiTheme="minorHAnsi" w:hAnsiTheme="minorHAnsi"/>
         </w:rPr>
       </w:pPr>
-      <w:proofErr w:type="spellStart"/>
       <w:r>
         <w:rPr>
           <w:rFonts w:asciiTheme="minorHAnsi" w:hAnsiTheme="minorHAnsi"/>
           <w:lang w:val="en-US"/>
         </w:rPr>
-        <w:t>Corchuelo</w:t>
-      </w:r>
-      <w:proofErr w:type="spellEnd"/>
-      <w:r>
-        <w:rPr>
-          <w:rFonts w:asciiTheme="minorHAnsi" w:hAnsiTheme="minorHAnsi"/>
-          <w:lang w:val="en-US"/>
-        </w:rPr>
-        <w:t xml:space="preserve">, R. (2025). </w:t>
+        <w:t xml:space="preserve">Corchuelo, R. (2025). </w:t>
       </w:r>
       <w:r>
         <w:rPr>

</xml_diff>

<commit_message>
Añadidos validadores student 3
</commit_message>
<xml_diff>
--- a/reports/Group/Chartering report.docx
+++ b/reports/Group/Chartering report.docx
@@ -179,6 +179,7 @@
           <w:lang w:val="en-US"/>
         </w:rPr>
       </w:pPr>
+      <w:proofErr w:type="spellStart"/>
       <w:r>
         <w:rPr>
           <w:rFonts w:ascii="Times New Roman" w:hAnsi="Times New Roman" w:cs="Times New Roman"/>
@@ -186,7 +187,17 @@
           <w:szCs w:val="24"/>
           <w:lang w:val="en-US"/>
         </w:rPr>
-        <w:t>Miembros:</w:t>
+        <w:t>Miembros</w:t>
+      </w:r>
+      <w:proofErr w:type="spellEnd"/>
+      <w:r>
+        <w:rPr>
+          <w:rFonts w:ascii="Times New Roman" w:hAnsi="Times New Roman" w:cs="Times New Roman"/>
+          <w:sz w:val="24"/>
+          <w:szCs w:val="24"/>
+          <w:lang w:val="en-US"/>
+        </w:rPr>
+        <w:t>:</w:t>
       </w:r>
     </w:p>
     <w:p>
@@ -246,10 +257,27 @@
         <w:jc w:val="right"/>
         <w:rPr>
           <w:rFonts w:ascii="Times New Roman" w:hAnsi="Times New Roman" w:cs="Times New Roman"/>
-          <w:sz w:val="28"/>
-          <w:szCs w:val="28"/>
-        </w:rPr>
-      </w:pPr>
+          <w:sz w:val="24"/>
+          <w:szCs w:val="24"/>
+          <w:u w:val="single"/>
+        </w:rPr>
+      </w:pPr>
+      <w:r>
+        <w:rPr>
+          <w:rFonts w:ascii="Times New Roman" w:hAnsi="Times New Roman" w:cs="Times New Roman"/>
+          <w:sz w:val="24"/>
+          <w:szCs w:val="24"/>
+        </w:rPr>
+        <w:t>José</w:t>
+      </w:r>
+      <w:r>
+        <w:rPr>
+          <w:rFonts w:ascii="Times New Roman" w:hAnsi="Times New Roman" w:cs="Times New Roman"/>
+          <w:sz w:val="24"/>
+          <w:szCs w:val="24"/>
+        </w:rPr>
+        <w:t xml:space="preserve"> Manuel Moreno Guerrero – Student#3</w:t>
+      </w:r>
     </w:p>
     <w:p>
       <w:pPr>
@@ -1427,7 +1455,25 @@
           <w:sz w:val="24"/>
           <w:szCs w:val="24"/>
         </w:rPr>
-        <w:t xml:space="preserve"> a través de los canales oficiales, así como el compromiso formal de todos los miembros con los objetivos académicos de la asignatura. Además, se definen los indicadores de rendimiento (KPIs) y las normas de régimen interno, incluyendo recompensas, sanciones y las condiciones bajo las cuales un miembro podría ser expulsado del equipo, garantizando así un marco de trabajo profesional y transparente.</w:t>
+        <w:t xml:space="preserve"> a través de los canales oficiales, así como el compromiso formal de todos los miembros con los objetivos académicos de la asignatura. Además, se definen los indicadores de rendimiento (</w:t>
+      </w:r>
+      <w:proofErr w:type="spellStart"/>
+      <w:r>
+        <w:rPr>
+          <w:rFonts w:cs="Times New Roman"/>
+          <w:sz w:val="24"/>
+          <w:szCs w:val="24"/>
+        </w:rPr>
+        <w:t>KPIs</w:t>
+      </w:r>
+      <w:proofErr w:type="spellEnd"/>
+      <w:r>
+        <w:rPr>
+          <w:rFonts w:cs="Times New Roman"/>
+          <w:sz w:val="24"/>
+          <w:szCs w:val="24"/>
+        </w:rPr>
+        <w:t>) y las normas de régimen interno, incluyendo recompensas, sanciones y las condiciones bajo las cuales un miembro podría ser expulsado del equipo, garantizando así un marco de trabajo profesional y transparente.</w:t>
       </w:r>
     </w:p>
     <w:p>
@@ -1989,13 +2035,7 @@
                 <w:rPr>
                   <w:rFonts w:ascii="Cambria Math" w:hAnsi="Cambria Math"/>
                 </w:rPr>
-                <m:t xml:space="preserve">Total de </m:t>
-              </m:r>
-              <m:r>
-                <w:rPr>
-                  <w:rFonts w:ascii="Cambria Math" w:hAnsi="Cambria Math"/>
-                </w:rPr>
-                <m:t>requisitos</m:t>
+                <m:t>Total de requisitos</m:t>
               </m:r>
             </m:den>
           </m:f>
@@ -2015,6 +2055,7 @@
           <w:szCs w:val="24"/>
         </w:rPr>
       </w:pPr>
+      <w:proofErr w:type="spellStart"/>
       <w:r>
         <w:rPr>
           <w:b/>
@@ -2022,7 +2063,37 @@
           <w:sz w:val="24"/>
           <w:szCs w:val="24"/>
         </w:rPr>
-        <w:t>Performing well (Buen desempeño):</w:t>
+        <w:t>Performing</w:t>
+      </w:r>
+      <w:proofErr w:type="spellEnd"/>
+      <w:r>
+        <w:rPr>
+          <w:b/>
+          <w:bCs/>
+          <w:sz w:val="24"/>
+          <w:szCs w:val="24"/>
+        </w:rPr>
+        <w:t xml:space="preserve"> </w:t>
+      </w:r>
+      <w:proofErr w:type="spellStart"/>
+      <w:r>
+        <w:rPr>
+          <w:b/>
+          <w:bCs/>
+          <w:sz w:val="24"/>
+          <w:szCs w:val="24"/>
+        </w:rPr>
+        <w:t>well</w:t>
+      </w:r>
+      <w:proofErr w:type="spellEnd"/>
+      <w:r>
+        <w:rPr>
+          <w:b/>
+          <w:bCs/>
+          <w:sz w:val="24"/>
+          <w:szCs w:val="24"/>
+        </w:rPr>
+        <w:t xml:space="preserve"> (Buen desempeño):</w:t>
       </w:r>
       <w:r>
         <w:rPr>
@@ -2052,6 +2123,7 @@
           <w:szCs w:val="24"/>
         </w:rPr>
       </w:pPr>
+      <w:proofErr w:type="spellStart"/>
       <w:r>
         <w:rPr>
           <w:b/>
@@ -2059,7 +2131,37 @@
           <w:sz w:val="24"/>
           <w:szCs w:val="24"/>
         </w:rPr>
-        <w:t>Performing bad (Mal desempeño):</w:t>
+        <w:t>Performing</w:t>
+      </w:r>
+      <w:proofErr w:type="spellEnd"/>
+      <w:r>
+        <w:rPr>
+          <w:b/>
+          <w:bCs/>
+          <w:sz w:val="24"/>
+          <w:szCs w:val="24"/>
+        </w:rPr>
+        <w:t xml:space="preserve"> </w:t>
+      </w:r>
+      <w:proofErr w:type="spellStart"/>
+      <w:r>
+        <w:rPr>
+          <w:b/>
+          <w:bCs/>
+          <w:sz w:val="24"/>
+          <w:szCs w:val="24"/>
+        </w:rPr>
+        <w:t>bad</w:t>
+      </w:r>
+      <w:proofErr w:type="spellEnd"/>
+      <w:r>
+        <w:rPr>
+          <w:b/>
+          <w:bCs/>
+          <w:sz w:val="24"/>
+          <w:szCs w:val="24"/>
+        </w:rPr>
+        <w:t xml:space="preserve"> (Mal desempeño):</w:t>
       </w:r>
       <w:r>
         <w:rPr>
@@ -2242,7 +2344,23 @@
           <w:sz w:val="24"/>
           <w:szCs w:val="24"/>
         </w:rPr>
-        <w:t>Subir versiones obsoletas o incompatibles del framework al repositorio.</w:t>
+        <w:t xml:space="preserve">Subir versiones obsoletas o incompatibles del </w:t>
+      </w:r>
+      <w:proofErr w:type="spellStart"/>
+      <w:r>
+        <w:rPr>
+          <w:sz w:val="24"/>
+          <w:szCs w:val="24"/>
+        </w:rPr>
+        <w:t>framework</w:t>
+      </w:r>
+      <w:proofErr w:type="spellEnd"/>
+      <w:r>
+        <w:rPr>
+          <w:sz w:val="24"/>
+          <w:szCs w:val="24"/>
+        </w:rPr>
+        <w:t xml:space="preserve"> al repositorio.</w:t>
       </w:r>
     </w:p>
     <w:p>
@@ -2376,12 +2494,21 @@
           <w:rFonts w:asciiTheme="minorHAnsi" w:hAnsiTheme="minorHAnsi"/>
         </w:rPr>
       </w:pPr>
+      <w:proofErr w:type="spellStart"/>
       <w:r>
         <w:rPr>
           <w:rFonts w:asciiTheme="minorHAnsi" w:hAnsiTheme="minorHAnsi"/>
           <w:lang w:val="en-US"/>
         </w:rPr>
-        <w:t xml:space="preserve">Corchuelo, R. (2025). </w:t>
+        <w:t>Corchuelo</w:t>
+      </w:r>
+      <w:proofErr w:type="spellEnd"/>
+      <w:r>
+        <w:rPr>
+          <w:rFonts w:asciiTheme="minorHAnsi" w:hAnsiTheme="minorHAnsi"/>
+          <w:lang w:val="en-US"/>
+        </w:rPr>
+        <w:t xml:space="preserve">, R. (2025). </w:t>
       </w:r>
       <w:r>
         <w:rPr>
@@ -2419,12 +2546,21 @@
           <w:rFonts w:asciiTheme="minorHAnsi" w:hAnsiTheme="minorHAnsi"/>
         </w:rPr>
       </w:pPr>
+      <w:proofErr w:type="spellStart"/>
       <w:r>
         <w:rPr>
           <w:rFonts w:asciiTheme="minorHAnsi" w:hAnsiTheme="minorHAnsi"/>
           <w:lang w:val="en-US"/>
         </w:rPr>
-        <w:t xml:space="preserve">Corchuelo, R. (2025). </w:t>
+        <w:t>Corchuelo</w:t>
+      </w:r>
+      <w:proofErr w:type="spellEnd"/>
+      <w:r>
+        <w:rPr>
+          <w:rFonts w:asciiTheme="minorHAnsi" w:hAnsiTheme="minorHAnsi"/>
+          <w:lang w:val="en-US"/>
+        </w:rPr>
+        <w:t xml:space="preserve">, R. (2025). </w:t>
       </w:r>
       <w:r>
         <w:rPr>

</xml_diff>